<commit_message>
varianta finala Signed-off-by: Iulia Chereja <chereja_iulia@yahoo.com>
</commit_message>
<xml_diff>
--- a/docs/ISETC2018/ver/Automat-Secvential.docx
+++ b/docs/ISETC2018/ver/Automat-Secvential.docx
@@ -92,10 +92,10 @@
           <w:lang w:val="ro-RO"/>
         </w:rPr>
         <w:drawing>
-          <wp:inline distT="0" distB="0" distL="0" distR="0" wp14:anchorId="643883C4" wp14:editId="6B63AB02">
-            <wp:extent cx="4171950" cy="1345123"/>
-            <wp:effectExtent l="0" t="0" r="0" b="7620"/>
-            <wp:docPr id="1" name="Picture 1"/>
+          <wp:inline distT="0" distB="0" distL="0" distR="0" wp14:anchorId="30169E5F" wp14:editId="22701AB2">
+            <wp:extent cx="5760720" cy="2855343"/>
+            <wp:effectExtent l="0" t="0" r="0" b="2540"/>
+            <wp:docPr id="6" name="Picture 6"/>
             <wp:cNvGraphicFramePr>
               <a:graphicFrameLocks xmlns:a="http://schemas.openxmlformats.org/drawingml/2006/main" noChangeAspect="1"/>
             </wp:cNvGraphicFramePr>
@@ -103,7 +103,7 @@
               <a:graphicData uri="http://schemas.openxmlformats.org/drawingml/2006/picture">
                 <pic:pic xmlns:pic="http://schemas.openxmlformats.org/drawingml/2006/picture">
                   <pic:nvPicPr>
-                    <pic:cNvPr id="1" name="diagrama.JPG"/>
+                    <pic:cNvPr id="6" name="Untitled.png"/>
                     <pic:cNvPicPr/>
                   </pic:nvPicPr>
                   <pic:blipFill>
@@ -121,7 +121,7 @@
                   <pic:spPr>
                     <a:xfrm>
                       <a:off x="0" y="0"/>
-                      <a:ext cx="4214193" cy="1358743"/>
+                      <a:ext cx="5798198" cy="2873919"/>
                     </a:xfrm>
                     <a:prstGeom prst="rect">
                       <a:avLst/>
@@ -133,49 +133,6 @@
           </wp:inline>
         </w:drawing>
       </w:r>
-    </w:p>
-    <w:p>
-      <w:pPr>
-        <w:jc w:val="center"/>
-        <w:rPr>
-          <w:rFonts w:ascii="Times New Roman" w:hAnsi="Times New Roman" w:cs="Times New Roman"/>
-          <w:sz w:val="36"/>
-          <w:szCs w:val="36"/>
-          <w:lang w:val="ro-RO"/>
-        </w:rPr>
-      </w:pPr>
-    </w:p>
-    <w:p>
-      <w:pPr>
-        <w:jc w:val="center"/>
-        <w:rPr>
-          <w:rFonts w:ascii="Times New Roman" w:hAnsi="Times New Roman" w:cs="Times New Roman"/>
-          <w:sz w:val="36"/>
-          <w:szCs w:val="36"/>
-          <w:lang w:val="ro-RO"/>
-        </w:rPr>
-      </w:pPr>
-    </w:p>
-    <w:p>
-      <w:pPr>
-        <w:jc w:val="center"/>
-        <w:rPr>
-          <w:rFonts w:ascii="Times New Roman" w:hAnsi="Times New Roman" w:cs="Times New Roman"/>
-          <w:sz w:val="36"/>
-          <w:szCs w:val="36"/>
-          <w:lang w:val="ro-RO"/>
-        </w:rPr>
-      </w:pPr>
-    </w:p>
-    <w:p>
-      <w:pPr>
-        <w:rPr>
-          <w:rFonts w:ascii="Times New Roman" w:hAnsi="Times New Roman" w:cs="Times New Roman"/>
-          <w:sz w:val="36"/>
-          <w:szCs w:val="36"/>
-          <w:lang w:val="ro-RO"/>
-        </w:rPr>
-      </w:pPr>
       <w:r>
         <w:rPr>
           <w:rFonts w:ascii="Times New Roman" w:hAnsi="Times New Roman" w:cs="Times New Roman"/>
@@ -1028,7 +985,25 @@
                 <w:szCs w:val="28"/>
                 <w:lang w:val="ro-RO"/>
               </w:rPr>
-              <w:t>load+load</w:t>
+              <w:t>l</w:t>
+            </w:r>
+            <w:r>
+              <w:rPr>
+                <w:rFonts w:ascii="Times New Roman" w:hAnsi="Times New Roman" w:cs="Times New Roman"/>
+                <w:sz w:val="28"/>
+                <w:szCs w:val="28"/>
+                <w:lang w:val="ro-RO"/>
+              </w:rPr>
+              <w:t>oad</w:t>
+            </w:r>
+            <w:r>
+              <w:rPr>
+                <w:rFonts w:ascii="Times New Roman" w:hAnsi="Times New Roman" w:cs="Times New Roman"/>
+                <w:sz w:val="28"/>
+                <w:szCs w:val="28"/>
+                <w:lang w:val="ro-RO"/>
+              </w:rPr>
+              <w:t>+keep</w:t>
             </w:r>
           </w:p>
         </w:tc>
@@ -1061,84 +1036,6 @@
         <w:tc>
           <w:tcPr>
             <w:tcW w:w="1476" w:type="dxa"/>
-          </w:tcPr>
-          <w:p>
-            <w:pPr>
-              <w:ind w:firstLine="0"/>
-              <w:jc w:val="center"/>
-              <w:rPr>
-                <w:rFonts w:ascii="Times New Roman" w:hAnsi="Times New Roman" w:cs="Times New Roman"/>
-                <w:sz w:val="36"/>
-                <w:szCs w:val="36"/>
-                <w:lang w:val="ro-RO"/>
-              </w:rPr>
-            </w:pPr>
-            <w:r>
-              <w:rPr>
-                <w:rFonts w:ascii="Times New Roman" w:hAnsi="Times New Roman" w:cs="Times New Roman"/>
-                <w:sz w:val="36"/>
-                <w:szCs w:val="36"/>
-                <w:lang w:val="ro-RO"/>
-              </w:rPr>
-              <w:t>0</w:t>
-            </w:r>
-          </w:p>
-        </w:tc>
-        <w:tc>
-          <w:tcPr>
-            <w:tcW w:w="934" w:type="dxa"/>
-          </w:tcPr>
-          <w:p>
-            <w:pPr>
-              <w:ind w:firstLine="0"/>
-              <w:jc w:val="center"/>
-              <w:rPr>
-                <w:rFonts w:ascii="Times New Roman" w:hAnsi="Times New Roman" w:cs="Times New Roman"/>
-                <w:sz w:val="36"/>
-                <w:szCs w:val="36"/>
-                <w:lang w:val="ro-RO"/>
-              </w:rPr>
-            </w:pPr>
-            <w:r>
-              <w:rPr>
-                <w:rFonts w:ascii="Times New Roman" w:hAnsi="Times New Roman" w:cs="Times New Roman"/>
-                <w:sz w:val="36"/>
-                <w:szCs w:val="36"/>
-                <w:lang w:val="ro-RO"/>
-              </w:rPr>
-              <w:t>x</w:t>
-            </w:r>
-          </w:p>
-        </w:tc>
-        <w:tc>
-          <w:tcPr>
-            <w:tcW w:w="856" w:type="dxa"/>
-          </w:tcPr>
-          <w:p>
-            <w:pPr>
-              <w:ind w:firstLine="0"/>
-              <w:jc w:val="center"/>
-              <w:rPr>
-                <w:rFonts w:ascii="Times New Roman" w:hAnsi="Times New Roman" w:cs="Times New Roman"/>
-                <w:sz w:val="36"/>
-                <w:szCs w:val="36"/>
-                <w:lang w:val="ro-RO"/>
-              </w:rPr>
-            </w:pPr>
-            <w:r>
-              <w:rPr>
-                <w:rFonts w:ascii="Times New Roman" w:hAnsi="Times New Roman" w:cs="Times New Roman"/>
-                <w:sz w:val="36"/>
-                <w:szCs w:val="36"/>
-                <w:lang w:val="ro-RO"/>
-              </w:rPr>
-              <w:t>1</w:t>
-            </w:r>
-          </w:p>
-        </w:tc>
-        <w:tc>
-          <w:tcPr>
-            <w:tcW w:w="856" w:type="dxa"/>
           </w:tcPr>
           <w:p>
             <w:pPr>
@@ -1162,18 +1059,18 @@
               <mc:AlternateContent>
                 <mc:Choice Requires="wps">
                   <w:drawing>
-                    <wp:anchor distT="0" distB="0" distL="114300" distR="114300" simplePos="0" relativeHeight="251656704" behindDoc="0" locked="0" layoutInCell="1" allowOverlap="1" wp14:anchorId="7792A60F" wp14:editId="23E78713">
+                    <wp:anchor distT="0" distB="0" distL="114300" distR="114300" simplePos="0" relativeHeight="251658752" behindDoc="0" locked="0" layoutInCell="1" allowOverlap="1" wp14:anchorId="3B09D7B8" wp14:editId="60057810">
                       <wp:simplePos x="0" y="0"/>
                       <wp:positionH relativeFrom="column">
-                        <wp:posOffset>94615</wp:posOffset>
+                        <wp:posOffset>273685</wp:posOffset>
                       </wp:positionH>
                       <wp:positionV relativeFrom="paragraph">
-                        <wp:posOffset>43815</wp:posOffset>
+                        <wp:posOffset>27940</wp:posOffset>
                       </wp:positionV>
                       <wp:extent cx="200025" cy="0"/>
                       <wp:effectExtent l="0" t="0" r="0" b="0"/>
                       <wp:wrapNone/>
-                      <wp:docPr id="2" name="Straight Connector 2"/>
+                      <wp:docPr id="5" name="Straight Connector 5"/>
                       <wp:cNvGraphicFramePr/>
                       <a:graphic xmlns:a="http://schemas.openxmlformats.org/drawingml/2006/main">
                         <a:graphicData uri="http://schemas.microsoft.com/office/word/2010/wordprocessingShape">
@@ -1217,7 +1114,7 @@
                 </mc:Choice>
                 <mc:Fallback>
                   <w:pict>
-                    <v:line w14:anchorId="072DBF4E" id="Straight Connector 2" o:spid="_x0000_s1026" style="position:absolute;z-index:251656704;visibility:visible;mso-wrap-style:square;mso-width-percent:0;mso-height-percent:0;mso-wrap-distance-left:9pt;mso-wrap-distance-top:0;mso-wrap-distance-right:9pt;mso-wrap-distance-bottom:0;mso-position-horizontal:absolute;mso-position-horizontal-relative:text;mso-position-vertical:absolute;mso-position-vertical-relative:text;mso-width-percent:0;mso-height-percent:0;mso-width-relative:margin;mso-height-relative:margin" from="7.45pt,3.45pt" to="23.2pt,3.45pt" o:gfxdata="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" strokecolor="black [3040]"/>
+                    <v:line w14:anchorId="61DE316A" id="Straight Connector 5" o:spid="_x0000_s1026" style="position:absolute;z-index:251658752;visibility:visible;mso-wrap-style:square;mso-width-percent:0;mso-height-percent:0;mso-wrap-distance-left:9pt;mso-wrap-distance-top:0;mso-wrap-distance-right:9pt;mso-wrap-distance-bottom:0;mso-position-horizontal:absolute;mso-position-horizontal-relative:text;mso-position-vertical:absolute;mso-position-vertical-relative:text;mso-width-percent:0;mso-height-percent:0;mso-width-relative:margin;mso-height-relative:margin" from="21.55pt,2.2pt" to="37.3pt,2.2pt" o:gfxdata="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" strokecolor="black [3040]"/>
                   </w:pict>
                 </mc:Fallback>
               </mc:AlternateContent>
@@ -1235,6 +1132,84 @@
         </w:tc>
         <w:tc>
           <w:tcPr>
+            <w:tcW w:w="934" w:type="dxa"/>
+          </w:tcPr>
+          <w:p>
+            <w:pPr>
+              <w:ind w:firstLine="0"/>
+              <w:jc w:val="center"/>
+              <w:rPr>
+                <w:rFonts w:ascii="Times New Roman" w:hAnsi="Times New Roman" w:cs="Times New Roman"/>
+                <w:sz w:val="36"/>
+                <w:szCs w:val="36"/>
+                <w:lang w:val="ro-RO"/>
+              </w:rPr>
+            </w:pPr>
+            <w:r>
+              <w:rPr>
+                <w:rFonts w:ascii="Times New Roman" w:hAnsi="Times New Roman" w:cs="Times New Roman"/>
+                <w:sz w:val="36"/>
+                <w:szCs w:val="36"/>
+                <w:lang w:val="ro-RO"/>
+              </w:rPr>
+              <w:t>0</w:t>
+            </w:r>
+          </w:p>
+        </w:tc>
+        <w:tc>
+          <w:tcPr>
+            <w:tcW w:w="856" w:type="dxa"/>
+          </w:tcPr>
+          <w:p>
+            <w:pPr>
+              <w:ind w:firstLine="0"/>
+              <w:jc w:val="center"/>
+              <w:rPr>
+                <w:rFonts w:ascii="Times New Roman" w:hAnsi="Times New Roman" w:cs="Times New Roman"/>
+                <w:sz w:val="36"/>
+                <w:szCs w:val="36"/>
+                <w:lang w:val="ro-RO"/>
+              </w:rPr>
+            </w:pPr>
+            <w:r>
+              <w:rPr>
+                <w:rFonts w:ascii="Times New Roman" w:hAnsi="Times New Roman" w:cs="Times New Roman"/>
+                <w:sz w:val="36"/>
+                <w:szCs w:val="36"/>
+                <w:lang w:val="ro-RO"/>
+              </w:rPr>
+              <w:t>1</w:t>
+            </w:r>
+          </w:p>
+        </w:tc>
+        <w:tc>
+          <w:tcPr>
+            <w:tcW w:w="856" w:type="dxa"/>
+          </w:tcPr>
+          <w:p>
+            <w:pPr>
+              <w:ind w:firstLine="0"/>
+              <w:jc w:val="center"/>
+              <w:rPr>
+                <w:rFonts w:ascii="Times New Roman" w:hAnsi="Times New Roman" w:cs="Times New Roman"/>
+                <w:sz w:val="36"/>
+                <w:szCs w:val="36"/>
+                <w:lang w:val="ro-RO"/>
+              </w:rPr>
+            </w:pPr>
+            <w:r>
+              <w:rPr>
+                <w:rFonts w:ascii="Times New Roman" w:hAnsi="Times New Roman" w:cs="Times New Roman"/>
+                <w:sz w:val="36"/>
+                <w:szCs w:val="36"/>
+                <w:lang w:val="ro-RO"/>
+              </w:rPr>
+              <w:t>0</w:t>
+            </w:r>
+          </w:p>
+        </w:tc>
+        <w:tc>
+          <w:tcPr>
             <w:tcW w:w="864" w:type="dxa"/>
           </w:tcPr>
           <w:p>
@@ -1255,7 +1230,7 @@
                 <w:szCs w:val="36"/>
                 <w:lang w:val="ro-RO"/>
               </w:rPr>
-              <w:t>b</w:t>
+              <w:t>1</w:t>
             </w:r>
           </w:p>
         </w:tc>
@@ -1865,7 +1840,7 @@
                 </mc:Choice>
                 <mc:Fallback>
                   <w:pict>
-                    <v:line w14:anchorId="265E4288" id="Straight Connector 3" o:spid="_x0000_s1026" style="position:absolute;flip:y;z-index:251662848;visibility:visible;mso-wrap-style:square;mso-width-percent:0;mso-height-percent:0;mso-wrap-distance-left:9pt;mso-wrap-distance-top:0;mso-wrap-distance-right:9pt;mso-wrap-distance-bottom:0;mso-position-horizontal:absolute;mso-position-horizontal-relative:text;mso-position-vertical:absolute;mso-position-vertical-relative:text;mso-width-percent:0;mso-height-percent:0;mso-width-relative:margin;mso-height-relative:margin" from="9.25pt,5.9pt" to="25pt,5.9pt" o:gfxdata="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" strokecolor="black [3040]"/>
+                    <v:line w14:anchorId="596FAF43" id="Straight Connector 3" o:spid="_x0000_s1026" style="position:absolute;flip:y;z-index:251662848;visibility:visible;mso-wrap-style:square;mso-width-percent:0;mso-height-percent:0;mso-wrap-distance-left:9pt;mso-wrap-distance-top:0;mso-wrap-distance-right:9pt;mso-wrap-distance-bottom:0;mso-position-horizontal:absolute;mso-position-horizontal-relative:text;mso-position-vertical:absolute;mso-position-vertical-relative:text;mso-width-percent:0;mso-height-percent:0;mso-width-relative:margin;mso-height-relative:margin" from="9.25pt,5.9pt" to="25pt,5.9pt" o:gfxdata="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" strokecolor="black [3040]"/>
                   </w:pict>
                 </mc:Fallback>
               </mc:AlternateContent>
@@ -2381,6 +2356,105 @@
         </w:tc>
       </w:tr>
     </w:tbl>
+    <w:p>
+      <w:pPr>
+        <w:rPr>
+          <w:rFonts w:ascii="Times New Roman" w:hAnsi="Times New Roman" w:cs="Times New Roman"/>
+          <w:sz w:val="36"/>
+          <w:szCs w:val="36"/>
+          <w:lang w:val="ro-RO"/>
+        </w:rPr>
+      </w:pPr>
+    </w:p>
+    <w:p>
+      <w:pPr>
+        <w:rPr>
+          <w:rFonts w:ascii="Times New Roman" w:hAnsi="Times New Roman" w:cs="Times New Roman"/>
+          <w:sz w:val="36"/>
+          <w:szCs w:val="36"/>
+          <w:lang w:val="ro-RO"/>
+        </w:rPr>
+      </w:pPr>
+    </w:p>
+    <w:p>
+      <w:pPr>
+        <w:rPr>
+          <w:rFonts w:ascii="Times New Roman" w:hAnsi="Times New Roman" w:cs="Times New Roman"/>
+          <w:sz w:val="36"/>
+          <w:szCs w:val="36"/>
+          <w:lang w:val="ro-RO"/>
+        </w:rPr>
+      </w:pPr>
+      <w:r>
+        <w:rPr>
+          <w:rFonts w:ascii="Times New Roman" w:hAnsi="Times New Roman" w:cs="Times New Roman"/>
+          <w:noProof/>
+          <w:sz w:val="36"/>
+          <w:szCs w:val="36"/>
+          <w:lang w:val="ro-RO"/>
+        </w:rPr>
+        <w:drawing>
+          <wp:inline distT="0" distB="0" distL="0" distR="0" wp14:anchorId="483029B5" wp14:editId="3CBF675B">
+            <wp:extent cx="4868381" cy="6721828"/>
+            <wp:effectExtent l="0" t="0" r="0" b="0"/>
+            <wp:docPr id="8" name="Picture 8"/>
+            <wp:cNvGraphicFramePr>
+              <a:graphicFrameLocks xmlns:a="http://schemas.openxmlformats.org/drawingml/2006/main" noChangeAspect="1"/>
+            </wp:cNvGraphicFramePr>
+            <a:graphic xmlns:a="http://schemas.openxmlformats.org/drawingml/2006/main">
+              <a:graphicData uri="http://schemas.openxmlformats.org/drawingml/2006/picture">
+                <pic:pic xmlns:pic="http://schemas.openxmlformats.org/drawingml/2006/picture">
+                  <pic:nvPicPr>
+                    <pic:cNvPr id="8" name="automat.emf"/>
+                    <pic:cNvPicPr/>
+                  </pic:nvPicPr>
+                  <pic:blipFill>
+                    <a:blip r:embed="rId5">
+                      <a:extLst>
+                        <a:ext uri="{28A0092B-C50C-407E-A947-70E740481C1C}">
+                          <a14:useLocalDpi xmlns:a14="http://schemas.microsoft.com/office/drawing/2010/main" val="0"/>
+                        </a:ext>
+                      </a:extLst>
+                    </a:blip>
+                    <a:stretch>
+                      <a:fillRect/>
+                    </a:stretch>
+                  </pic:blipFill>
+                  <pic:spPr>
+                    <a:xfrm>
+                      <a:off x="0" y="0"/>
+                      <a:ext cx="4868381" cy="6721828"/>
+                    </a:xfrm>
+                    <a:prstGeom prst="rect">
+                      <a:avLst/>
+                    </a:prstGeom>
+                  </pic:spPr>
+                </pic:pic>
+              </a:graphicData>
+            </a:graphic>
+          </wp:inline>
+        </w:drawing>
+      </w:r>
+    </w:p>
+    <w:p>
+      <w:pPr>
+        <w:rPr>
+          <w:rFonts w:ascii="Times New Roman" w:hAnsi="Times New Roman" w:cs="Times New Roman"/>
+          <w:sz w:val="36"/>
+          <w:szCs w:val="36"/>
+          <w:lang w:val="ro-RO"/>
+        </w:rPr>
+      </w:pPr>
+      <w:r>
+        <w:rPr>
+          <w:rFonts w:ascii="Times New Roman" w:hAnsi="Times New Roman" w:cs="Times New Roman"/>
+          <w:sz w:val="36"/>
+          <w:szCs w:val="36"/>
+          <w:lang w:val="ro-RO"/>
+        </w:rPr>
+        <w:t>Verificarea prin simulare:</w:t>
+      </w:r>
+    </w:p>
     <w:p>
       <w:pPr>
         <w:rPr>
@@ -2399,20 +2473,11 @@
           <w:szCs w:val="36"/>
           <w:lang w:val="ro-RO"/>
         </w:rPr>
-        <w:lastRenderedPageBreak/>
         <w:drawing>
-          <wp:anchor distT="0" distB="0" distL="114300" distR="114300" simplePos="0" relativeHeight="251663872" behindDoc="0" locked="0" layoutInCell="1" allowOverlap="1" wp14:anchorId="0D6F7C9F" wp14:editId="6A836B2A">
-            <wp:simplePos x="1352550" y="895350"/>
-            <wp:positionH relativeFrom="margin">
-              <wp:align>left</wp:align>
-            </wp:positionH>
-            <wp:positionV relativeFrom="margin">
-              <wp:align>top</wp:align>
-            </wp:positionV>
-            <wp:extent cx="5886450" cy="4724343"/>
-            <wp:effectExtent l="0" t="0" r="0" b="0"/>
-            <wp:wrapSquare wrapText="bothSides"/>
-            <wp:docPr id="4" name="Picture 4"/>
+          <wp:inline distT="0" distB="0" distL="0" distR="0" wp14:anchorId="60401F4A" wp14:editId="191ED66A">
+            <wp:extent cx="5773914" cy="905510"/>
+            <wp:effectExtent l="0" t="0" r="0" b="8890"/>
+            <wp:docPr id="9" name="Picture 9"/>
             <wp:cNvGraphicFramePr>
               <a:graphicFrameLocks xmlns:a="http://schemas.openxmlformats.org/drawingml/2006/main" noChangeAspect="1"/>
             </wp:cNvGraphicFramePr>
@@ -2420,11 +2485,11 @@
               <a:graphicData uri="http://schemas.openxmlformats.org/drawingml/2006/picture">
                 <pic:pic xmlns:pic="http://schemas.openxmlformats.org/drawingml/2006/picture">
                   <pic:nvPicPr>
-                    <pic:cNvPr id="4" name="AUTOMAT.emf"/>
+                    <pic:cNvPr id="9" name="1.JPG"/>
                     <pic:cNvPicPr/>
                   </pic:nvPicPr>
                   <pic:blipFill>
-                    <a:blip r:embed="rId5">
+                    <a:blip r:embed="rId6">
                       <a:extLst>
                         <a:ext uri="{28A0092B-C50C-407E-A947-70E740481C1C}">
                           <a14:useLocalDpi xmlns:a14="http://schemas.microsoft.com/office/drawing/2010/main" val="0"/>
@@ -2438,7 +2503,7 @@
                   <pic:spPr>
                     <a:xfrm>
                       <a:off x="0" y="0"/>
-                      <a:ext cx="5886450" cy="4724343"/>
+                      <a:ext cx="5821213" cy="912928"/>
                     </a:xfrm>
                     <a:prstGeom prst="rect">
                       <a:avLst/>
@@ -2447,7 +2512,7 @@
                 </pic:pic>
               </a:graphicData>
             </a:graphic>
-          </wp:anchor>
+          </wp:inline>
         </w:drawing>
       </w:r>
       <w:bookmarkEnd w:id="0"/>

</xml_diff>

<commit_message>
documentatie corectata Signed-off-by: Iulia Chereja <chereja_iulia@yahoo.com>
</commit_message>
<xml_diff>
--- a/docs/ISETC2018/ver/Automat-Secvential.docx
+++ b/docs/ISETC2018/ver/Automat-Secvential.docx
@@ -1114,7 +1114,7 @@
                 </mc:Choice>
                 <mc:Fallback>
                   <w:pict>
-                    <v:line w14:anchorId="61DE316A" id="Straight Connector 5" o:spid="_x0000_s1026" style="position:absolute;z-index:251658752;visibility:visible;mso-wrap-style:square;mso-width-percent:0;mso-height-percent:0;mso-wrap-distance-left:9pt;mso-wrap-distance-top:0;mso-wrap-distance-right:9pt;mso-wrap-distance-bottom:0;mso-position-horizontal:absolute;mso-position-horizontal-relative:text;mso-position-vertical:absolute;mso-position-vertical-relative:text;mso-width-percent:0;mso-height-percent:0;mso-width-relative:margin;mso-height-relative:margin" from="21.55pt,2.2pt" to="37.3pt,2.2pt" o:gfxdata="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" strokecolor="black [3040]"/>
+                    <v:line w14:anchorId="35B376DF" id="Straight Connector 5" o:spid="_x0000_s1026" style="position:absolute;z-index:251658752;visibility:visible;mso-wrap-style:square;mso-width-percent:0;mso-height-percent:0;mso-wrap-distance-left:9pt;mso-wrap-distance-top:0;mso-wrap-distance-right:9pt;mso-wrap-distance-bottom:0;mso-position-horizontal:absolute;mso-position-horizontal-relative:text;mso-position-vertical:absolute;mso-position-vertical-relative:text;mso-width-percent:0;mso-height-percent:0;mso-width-relative:margin;mso-height-relative:margin" from="21.55pt,2.2pt" to="37.3pt,2.2pt" o:gfxdata="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" strokecolor="black [3040]"/>
                   </w:pict>
                 </mc:Fallback>
               </mc:AlternateContent>
@@ -1840,7 +1840,7 @@
                 </mc:Choice>
                 <mc:Fallback>
                   <w:pict>
-                    <v:line w14:anchorId="596FAF43" id="Straight Connector 3" o:spid="_x0000_s1026" style="position:absolute;flip:y;z-index:251662848;visibility:visible;mso-wrap-style:square;mso-width-percent:0;mso-height-percent:0;mso-wrap-distance-left:9pt;mso-wrap-distance-top:0;mso-wrap-distance-right:9pt;mso-wrap-distance-bottom:0;mso-position-horizontal:absolute;mso-position-horizontal-relative:text;mso-position-vertical:absolute;mso-position-vertical-relative:text;mso-width-percent:0;mso-height-percent:0;mso-width-relative:margin;mso-height-relative:margin" from="9.25pt,5.9pt" to="25pt,5.9pt" o:gfxdata="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" strokecolor="black [3040]"/>
+                    <v:line w14:anchorId="3093EB60" id="Straight Connector 3" o:spid="_x0000_s1026" style="position:absolute;flip:y;z-index:251662848;visibility:visible;mso-wrap-style:square;mso-width-percent:0;mso-height-percent:0;mso-wrap-distance-left:9pt;mso-wrap-distance-top:0;mso-wrap-distance-right:9pt;mso-wrap-distance-bottom:0;mso-position-horizontal:absolute;mso-position-horizontal-relative:text;mso-position-vertical:absolute;mso-position-vertical-relative:text;mso-width-percent:0;mso-height-percent:0;mso-width-relative:margin;mso-height-relative:margin" from="9.25pt,5.9pt" to="25pt,5.9pt" o:gfxdata="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" strokecolor="black [3040]"/>
                   </w:pict>
                 </mc:Fallback>
               </mc:AlternateContent>
@@ -2385,6 +2385,7 @@
           <w:lang w:val="ro-RO"/>
         </w:rPr>
       </w:pPr>
+      <w:bookmarkStart w:id="0" w:name="_GoBack"/>
       <w:r>
         <w:rPr>
           <w:rFonts w:ascii="Times New Roman" w:hAnsi="Times New Roman" w:cs="Times New Roman"/>
@@ -2394,10 +2395,10 @@
           <w:lang w:val="ro-RO"/>
         </w:rPr>
         <w:drawing>
-          <wp:inline distT="0" distB="0" distL="0" distR="0" wp14:anchorId="483029B5" wp14:editId="3CBF675B">
+          <wp:inline distT="0" distB="0" distL="0" distR="0" wp14:anchorId="25E4DAAC" wp14:editId="0CE7A9D5">
             <wp:extent cx="4868381" cy="6721828"/>
             <wp:effectExtent l="0" t="0" r="0" b="0"/>
-            <wp:docPr id="8" name="Picture 8"/>
+            <wp:docPr id="1" name="Picture 1"/>
             <wp:cNvGraphicFramePr>
               <a:graphicFrameLocks xmlns:a="http://schemas.openxmlformats.org/drawingml/2006/main" noChangeAspect="1"/>
             </wp:cNvGraphicFramePr>
@@ -2405,7 +2406,7 @@
               <a:graphicData uri="http://schemas.openxmlformats.org/drawingml/2006/picture">
                 <pic:pic xmlns:pic="http://schemas.openxmlformats.org/drawingml/2006/picture">
                   <pic:nvPicPr>
-                    <pic:cNvPr id="8" name="automat.emf"/>
+                    <pic:cNvPr id="1" name="automat.emf"/>
                     <pic:cNvPicPr/>
                   </pic:nvPicPr>
                   <pic:blipFill>
@@ -2435,6 +2436,7 @@
           </wp:inline>
         </w:drawing>
       </w:r>
+      <w:bookmarkEnd w:id="0"/>
     </w:p>
     <w:p>
       <w:pPr>
@@ -2464,7 +2466,6 @@
           <w:lang w:val="ro-RO"/>
         </w:rPr>
       </w:pPr>
-      <w:bookmarkStart w:id="0" w:name="_GoBack"/>
       <w:r>
         <w:rPr>
           <w:rFonts w:ascii="Times New Roman" w:hAnsi="Times New Roman" w:cs="Times New Roman"/>
@@ -2515,7 +2516,6 @@
           </wp:inline>
         </w:drawing>
       </w:r>
-      <w:bookmarkEnd w:id="0"/>
     </w:p>
     <w:sectPr>
       <w:pgSz w:w="11906" w:h="16838"/>

</xml_diff>